<commit_message>
Son testin raporu tamamlandı.
</commit_message>
<xml_diff>
--- a/Prototype/Test/test diaries/2019.06.26/2019.06.26 - Test Günlüğü - ECCE Tests.docx
+++ b/Prototype/Test/test diaries/2019.06.26/2019.06.26 - Test Günlüğü - ECCE Tests.docx
@@ -274,31 +274,7 @@
         <w:rPr>
           <w:lang w:val="tr-TR"/>
         </w:rPr>
-        <w:t xml:space="preserve">To observe and record the </w:t>
-      </w:r>
-      <w:r>
-        <w:rPr>
-          <w:lang w:val="tr-TR"/>
-        </w:rPr>
-        <w:t>DC bus currents of</w:t>
-      </w:r>
-      <w:r>
-        <w:rPr>
-          <w:lang w:val="tr-TR"/>
-        </w:rPr>
-        <w:t xml:space="preserve"> parallel connected modules </w:t>
-      </w:r>
-      <w:r>
-        <w:rPr>
-          <w:lang w:val="tr-TR"/>
-        </w:rPr>
-        <w:t xml:space="preserve">(circulating current) </w:t>
-      </w:r>
-      <w:r>
-        <w:rPr>
-          <w:lang w:val="tr-TR"/>
-        </w:rPr>
-        <w:t>with and without interleaving</w:t>
+        <w:t>To observe and record the DC bus currents of parallel connected modules (circulating current) with and without interleaving</w:t>
       </w:r>
     </w:p>
     <w:p>
@@ -421,25 +397,7 @@
         <w:rPr>
           <w:lang w:val="tr-TR"/>
         </w:rPr>
-        <w:t xml:space="preserve">Parallel connected inverters are tested at </w:t>
-      </w:r>
-      <w:r>
-        <w:rPr>
-          <w:lang w:val="tr-TR"/>
-        </w:rPr>
-        <w:t>2</w:t>
-      </w:r>
-      <w:r>
-        <w:rPr>
-          <w:lang w:val="tr-TR"/>
-        </w:rPr>
-        <w:t>00V without interleaving and</w:t>
-      </w:r>
-      <w:r>
-        <w:rPr>
-          <w:lang w:val="tr-TR"/>
-        </w:rPr>
-        <w:t>;</w:t>
+        <w:t>Parallel connected inverters are tested at 200V without interleaving and;</w:t>
       </w:r>
     </w:p>
     <w:p>
@@ -458,13 +416,7 @@
         <w:rPr>
           <w:lang w:val="tr-TR"/>
         </w:rPr>
-        <w:t>line-to-line voltage and line current waveforms are recorded (standard current probes)</w:t>
-      </w:r>
-      <w:r>
-        <w:rPr>
-          <w:lang w:val="tr-TR"/>
-        </w:rPr>
-        <w:t>.</w:t>
+        <w:t>line-to-line voltage and line current waveforms are recorded (standard current probes).</w:t>
       </w:r>
     </w:p>
     <w:p>
@@ -502,13 +454,7 @@
         <w:rPr>
           <w:lang w:val="tr-TR"/>
         </w:rPr>
-        <w:t xml:space="preserve">DC bus currents are recorded </w:t>
-      </w:r>
-      <w:r>
-        <w:rPr>
-          <w:lang w:val="tr-TR"/>
-        </w:rPr>
-        <w:t>(standard current probes).</w:t>
+        <w:t>DC bus currents are recorded (standard current probes).</w:t>
       </w:r>
     </w:p>
     <w:p>
@@ -527,19 +473,7 @@
         <w:rPr>
           <w:lang w:val="tr-TR"/>
         </w:rPr>
-        <w:t>DC bus currents are recorded (</w:t>
-      </w:r>
-      <w:r>
-        <w:rPr>
-          <w:lang w:val="tr-TR"/>
-        </w:rPr>
-        <w:t>shunt resistors</w:t>
-      </w:r>
-      <w:r>
-        <w:rPr>
-          <w:lang w:val="tr-TR"/>
-        </w:rPr>
-        <w:t>).</w:t>
+        <w:t>DC bus currents are recorded (shunt resistors).</w:t>
       </w:r>
     </w:p>
     <w:p>
@@ -766,6 +700,7 @@
     </w:p>
     <w:p>
       <w:pPr>
+        <w:jc w:val="center"/>
         <w:rPr>
           <w:lang w:val="tr-TR"/>
         </w:rPr>
@@ -886,6 +821,7 @@
     </w:p>
     <w:p>
       <w:pPr>
+        <w:jc w:val="center"/>
         <w:rPr>
           <w:lang w:val="tr-TR"/>
         </w:rPr>
@@ -970,46 +906,19 @@
           <w:lang w:val="tr-TR"/>
         </w:rPr>
         <w:lastRenderedPageBreak/>
-        <w:t>2</w:t>
-      </w:r>
-      <w:r>
-        <w:rPr>
-          <w:b/>
-          <w:lang w:val="tr-TR"/>
-        </w:rPr>
-        <w:t xml:space="preserve">. </w:t>
-      </w:r>
-      <w:r>
-        <w:rPr>
-          <w:b/>
-          <w:lang w:val="tr-TR"/>
-        </w:rPr>
-        <w:t>2</w:t>
-      </w:r>
-      <w:r>
-        <w:rPr>
-          <w:b/>
-          <w:lang w:val="tr-TR"/>
-        </w:rPr>
-        <w:t>00V Test – AC waveforms</w:t>
-      </w:r>
-      <w:r>
-        <w:rPr>
-          <w:b/>
-          <w:lang w:val="tr-TR"/>
-        </w:rPr>
-        <w:t xml:space="preserve"> – No interleaving</w:t>
-      </w:r>
-    </w:p>
-    <w:p>
-      <w:pPr>
-        <w:rPr>
-          <w:lang w:val="tr-TR"/>
-        </w:rPr>
-      </w:pPr>
-    </w:p>
-    <w:p>
-      <w:pPr>
+        <w:t>2. 200V Test – AC waveforms – No interleaving</w:t>
+      </w:r>
+    </w:p>
+    <w:p>
+      <w:pPr>
+        <w:rPr>
+          <w:lang w:val="tr-TR"/>
+        </w:rPr>
+      </w:pPr>
+    </w:p>
+    <w:p>
+      <w:pPr>
+        <w:jc w:val="center"/>
         <w:rPr>
           <w:lang w:val="tr-TR"/>
         </w:rPr>
@@ -1123,13 +1032,15 @@
     </w:p>
     <w:p>
       <w:pPr>
-        <w:rPr>
-          <w:lang w:val="tr-TR"/>
-        </w:rPr>
-      </w:pPr>
-    </w:p>
-    <w:p>
-      <w:pPr>
+        <w:jc w:val="center"/>
+        <w:rPr>
+          <w:lang w:val="tr-TR"/>
+        </w:rPr>
+      </w:pPr>
+    </w:p>
+    <w:p>
+      <w:pPr>
+        <w:jc w:val="center"/>
         <w:rPr>
           <w:lang w:val="tr-TR"/>
         </w:rPr>
@@ -1243,6 +1154,7 @@
     </w:p>
     <w:p>
       <w:pPr>
+        <w:jc w:val="center"/>
         <w:rPr>
           <w:lang w:val="tr-TR"/>
         </w:rPr>
@@ -1334,32 +1246,12 @@
           <w:lang w:val="tr-TR"/>
         </w:rPr>
         <w:lastRenderedPageBreak/>
-        <w:t>3</w:t>
-      </w:r>
-      <w:r>
-        <w:rPr>
-          <w:b/>
-          <w:lang w:val="tr-TR"/>
-        </w:rPr>
-        <w:t xml:space="preserve">. 200V Test – AC waveforms – </w:t>
-      </w:r>
-      <w:r>
-        <w:rPr>
-          <w:b/>
-          <w:lang w:val="tr-TR"/>
-        </w:rPr>
-        <w:t>Yes</w:t>
-      </w:r>
-      <w:r>
-        <w:rPr>
-          <w:b/>
-          <w:lang w:val="tr-TR"/>
-        </w:rPr>
-        <w:t xml:space="preserve"> interleaving</w:t>
-      </w:r>
-    </w:p>
-    <w:p>
-      <w:pPr>
+        <w:t>3. 200V Test – AC waveforms – Yes interleaving</w:t>
+      </w:r>
+    </w:p>
+    <w:p>
+      <w:pPr>
+        <w:jc w:val="center"/>
         <w:rPr>
           <w:b/>
           <w:lang w:val="tr-TR"/>
@@ -1476,6 +1368,7 @@
     </w:p>
     <w:p>
       <w:pPr>
+        <w:jc w:val="center"/>
         <w:rPr>
           <w:b/>
           <w:lang w:val="tr-TR"/>
@@ -1592,6 +1485,7 @@
     </w:p>
     <w:p>
       <w:pPr>
+        <w:jc w:val="center"/>
         <w:rPr>
           <w:b/>
           <w:lang w:val="tr-TR"/>
@@ -1699,6 +1593,7 @@
     </w:p>
     <w:p>
       <w:pPr>
+        <w:jc w:val="center"/>
         <w:rPr>
           <w:b/>
           <w:lang w:val="tr-TR"/>
@@ -1815,6 +1710,7 @@
     </w:p>
     <w:p>
       <w:pPr>
+        <w:jc w:val="center"/>
         <w:rPr>
           <w:b/>
           <w:lang w:val="tr-TR"/>
@@ -2039,10 +1935,877 @@
     </w:p>
     <w:p>
       <w:pPr>
+        <w:jc w:val="center"/>
+        <w:rPr>
+          <w:b/>
+          <w:lang w:val="tr-TR"/>
+        </w:rPr>
+      </w:pPr>
+      <w:r>
         <w:rPr>
           <w:b/>
           <w:lang w:val="en-US"/>
         </w:rPr>
+        <w:drawing>
+          <wp:inline distT="0" distB="0" distL="0" distR="0" wp14:anchorId="5CC6F8B0" wp14:editId="23D41982">
+            <wp:extent cx="2880000" cy="2157595"/>
+            <wp:effectExtent l="0" t="0" r="0" b="0"/>
+            <wp:docPr id="11" name="Picture 11"/>
+            <wp:cNvGraphicFramePr>
+              <a:graphicFrameLocks xmlns:a="http://schemas.openxmlformats.org/drawingml/2006/main" noChangeAspect="1"/>
+            </wp:cNvGraphicFramePr>
+            <a:graphic xmlns:a="http://schemas.openxmlformats.org/drawingml/2006/main">
+              <a:graphicData uri="http://schemas.openxmlformats.org/drawingml/2006/picture">
+                <pic:pic xmlns:pic="http://schemas.openxmlformats.org/drawingml/2006/picture">
+                  <pic:nvPicPr>
+                    <pic:cNvPr id="0" name="Picture 2"/>
+                    <pic:cNvPicPr>
+                      <a:picLocks noChangeAspect="1" noChangeArrowheads="1"/>
+                    </pic:cNvPicPr>
+                  </pic:nvPicPr>
+                  <pic:blipFill>
+                    <a:blip r:embed="rId29">
+                      <a:extLst>
+                        <a:ext uri="{28A0092B-C50C-407E-A947-70E740481C1C}">
+                          <a14:useLocalDpi xmlns:a14="http://schemas.microsoft.com/office/drawing/2010/main" val="0"/>
+                        </a:ext>
+                      </a:extLst>
+                    </a:blip>
+                    <a:srcRect/>
+                    <a:stretch>
+                      <a:fillRect/>
+                    </a:stretch>
+                  </pic:blipFill>
+                  <pic:spPr bwMode="auto">
+                    <a:xfrm>
+                      <a:off x="0" y="0"/>
+                      <a:ext cx="2880000" cy="2157595"/>
+                    </a:xfrm>
+                    <a:prstGeom prst="rect">
+                      <a:avLst/>
+                    </a:prstGeom>
+                    <a:noFill/>
+                    <a:ln>
+                      <a:noFill/>
+                    </a:ln>
+                  </pic:spPr>
+                </pic:pic>
+              </a:graphicData>
+            </a:graphic>
+          </wp:inline>
+        </w:drawing>
+      </w:r>
+      <w:r>
+        <w:rPr>
+          <w:b/>
+          <w:lang w:val="en-US"/>
+        </w:rPr>
+        <w:drawing>
+          <wp:inline distT="0" distB="0" distL="0" distR="0" wp14:anchorId="54BDCE94" wp14:editId="0AD7950D">
+            <wp:extent cx="2880000" cy="2157595"/>
+            <wp:effectExtent l="0" t="0" r="0" b="0"/>
+            <wp:docPr id="12" name="Picture 12"/>
+            <wp:cNvGraphicFramePr>
+              <a:graphicFrameLocks xmlns:a="http://schemas.openxmlformats.org/drawingml/2006/main" noChangeAspect="1"/>
+            </wp:cNvGraphicFramePr>
+            <a:graphic xmlns:a="http://schemas.openxmlformats.org/drawingml/2006/main">
+              <a:graphicData uri="http://schemas.openxmlformats.org/drawingml/2006/picture">
+                <pic:pic xmlns:pic="http://schemas.openxmlformats.org/drawingml/2006/picture">
+                  <pic:nvPicPr>
+                    <pic:cNvPr id="0" name="Picture 3"/>
+                    <pic:cNvPicPr>
+                      <a:picLocks noChangeAspect="1" noChangeArrowheads="1"/>
+                    </pic:cNvPicPr>
+                  </pic:nvPicPr>
+                  <pic:blipFill>
+                    <a:blip r:embed="rId30">
+                      <a:extLst>
+                        <a:ext uri="{28A0092B-C50C-407E-A947-70E740481C1C}">
+                          <a14:useLocalDpi xmlns:a14="http://schemas.microsoft.com/office/drawing/2010/main" val="0"/>
+                        </a:ext>
+                      </a:extLst>
+                    </a:blip>
+                    <a:srcRect/>
+                    <a:stretch>
+                      <a:fillRect/>
+                    </a:stretch>
+                  </pic:blipFill>
+                  <pic:spPr bwMode="auto">
+                    <a:xfrm>
+                      <a:off x="0" y="0"/>
+                      <a:ext cx="2880000" cy="2157595"/>
+                    </a:xfrm>
+                    <a:prstGeom prst="rect">
+                      <a:avLst/>
+                    </a:prstGeom>
+                    <a:noFill/>
+                    <a:ln>
+                      <a:noFill/>
+                    </a:ln>
+                  </pic:spPr>
+                </pic:pic>
+              </a:graphicData>
+            </a:graphic>
+          </wp:inline>
+        </w:drawing>
+      </w:r>
+    </w:p>
+    <w:p>
+      <w:pPr>
+        <w:rPr>
+          <w:b/>
+          <w:lang w:val="tr-TR"/>
+        </w:rPr>
+      </w:pPr>
+    </w:p>
+    <w:p>
+      <w:pPr>
+        <w:rPr>
+          <w:b/>
+          <w:lang w:val="tr-TR"/>
+        </w:rPr>
+      </w:pPr>
+    </w:p>
+    <w:p>
+      <w:pPr>
+        <w:rPr>
+          <w:b/>
+          <w:lang w:val="en-US"/>
+        </w:rPr>
+      </w:pPr>
+    </w:p>
+    <w:p>
+      <w:pPr>
+        <w:rPr>
+          <w:b/>
+          <w:lang w:val="tr-TR"/>
+        </w:rPr>
+      </w:pPr>
+      <w:r>
+        <w:rPr>
+          <w:b/>
+          <w:lang w:val="tr-TR"/>
+        </w:rPr>
+        <w:t>5. 200V Test – DC current</w:t>
+      </w:r>
+      <w:r>
+        <w:rPr>
+          <w:b/>
+          <w:lang w:val="tr-TR"/>
+        </w:rPr>
+        <w:t xml:space="preserve"> – Current probe</w:t>
+      </w:r>
+    </w:p>
+    <w:p>
+      <w:pPr>
+        <w:jc w:val="center"/>
+        <w:rPr>
+          <w:b/>
+          <w:lang w:val="tr-TR"/>
+        </w:rPr>
+      </w:pPr>
+      <w:r>
+        <w:rPr>
+          <w:b/>
+          <w:lang w:val="en-US"/>
+        </w:rPr>
+        <w:drawing>
+          <wp:inline distT="0" distB="0" distL="0" distR="0" wp14:anchorId="54FF4CB8" wp14:editId="72AF0DCB">
+            <wp:extent cx="2880000" cy="2159142"/>
+            <wp:effectExtent l="0" t="0" r="0" b="0"/>
+            <wp:docPr id="14" name="Picture 14"/>
+            <wp:cNvGraphicFramePr>
+              <a:graphicFrameLocks xmlns:a="http://schemas.openxmlformats.org/drawingml/2006/main" noChangeAspect="1"/>
+            </wp:cNvGraphicFramePr>
+            <a:graphic xmlns:a="http://schemas.openxmlformats.org/drawingml/2006/main">
+              <a:graphicData uri="http://schemas.openxmlformats.org/drawingml/2006/picture">
+                <pic:pic xmlns:pic="http://schemas.openxmlformats.org/drawingml/2006/picture">
+                  <pic:nvPicPr>
+                    <pic:cNvPr id="0" name="Picture 5"/>
+                    <pic:cNvPicPr>
+                      <a:picLocks noChangeAspect="1" noChangeArrowheads="1"/>
+                    </pic:cNvPicPr>
+                  </pic:nvPicPr>
+                  <pic:blipFill>
+                    <a:blip r:embed="rId31">
+                      <a:extLst>
+                        <a:ext uri="{28A0092B-C50C-407E-A947-70E740481C1C}">
+                          <a14:useLocalDpi xmlns:a14="http://schemas.microsoft.com/office/drawing/2010/main" val="0"/>
+                        </a:ext>
+                      </a:extLst>
+                    </a:blip>
+                    <a:srcRect/>
+                    <a:stretch>
+                      <a:fillRect/>
+                    </a:stretch>
+                  </pic:blipFill>
+                  <pic:spPr bwMode="auto">
+                    <a:xfrm>
+                      <a:off x="0" y="0"/>
+                      <a:ext cx="2880000" cy="2159142"/>
+                    </a:xfrm>
+                    <a:prstGeom prst="rect">
+                      <a:avLst/>
+                    </a:prstGeom>
+                    <a:noFill/>
+                    <a:ln>
+                      <a:noFill/>
+                    </a:ln>
+                  </pic:spPr>
+                </pic:pic>
+              </a:graphicData>
+            </a:graphic>
+          </wp:inline>
+        </w:drawing>
+      </w:r>
+      <w:r>
+        <w:rPr>
+          <w:b/>
+          <w:lang w:val="en-US"/>
+        </w:rPr>
+        <w:drawing>
+          <wp:inline distT="0" distB="0" distL="0" distR="0" wp14:anchorId="415ECDAA" wp14:editId="70EF552F">
+            <wp:extent cx="2880000" cy="2159142"/>
+            <wp:effectExtent l="0" t="0" r="0" b="0"/>
+            <wp:docPr id="13" name="Picture 13"/>
+            <wp:cNvGraphicFramePr>
+              <a:graphicFrameLocks xmlns:a="http://schemas.openxmlformats.org/drawingml/2006/main" noChangeAspect="1"/>
+            </wp:cNvGraphicFramePr>
+            <a:graphic xmlns:a="http://schemas.openxmlformats.org/drawingml/2006/main">
+              <a:graphicData uri="http://schemas.openxmlformats.org/drawingml/2006/picture">
+                <pic:pic xmlns:pic="http://schemas.openxmlformats.org/drawingml/2006/picture">
+                  <pic:nvPicPr>
+                    <pic:cNvPr id="0" name="Picture 4"/>
+                    <pic:cNvPicPr>
+                      <a:picLocks noChangeAspect="1" noChangeArrowheads="1"/>
+                    </pic:cNvPicPr>
+                  </pic:nvPicPr>
+                  <pic:blipFill>
+                    <a:blip r:embed="rId32">
+                      <a:extLst>
+                        <a:ext uri="{28A0092B-C50C-407E-A947-70E740481C1C}">
+                          <a14:useLocalDpi xmlns:a14="http://schemas.microsoft.com/office/drawing/2010/main" val="0"/>
+                        </a:ext>
+                      </a:extLst>
+                    </a:blip>
+                    <a:srcRect/>
+                    <a:stretch>
+                      <a:fillRect/>
+                    </a:stretch>
+                  </pic:blipFill>
+                  <pic:spPr bwMode="auto">
+                    <a:xfrm>
+                      <a:off x="0" y="0"/>
+                      <a:ext cx="2880000" cy="2159142"/>
+                    </a:xfrm>
+                    <a:prstGeom prst="rect">
+                      <a:avLst/>
+                    </a:prstGeom>
+                    <a:noFill/>
+                    <a:ln>
+                      <a:noFill/>
+                    </a:ln>
+                  </pic:spPr>
+                </pic:pic>
+              </a:graphicData>
+            </a:graphic>
+          </wp:inline>
+        </w:drawing>
+      </w:r>
+    </w:p>
+    <w:p>
+      <w:pPr>
+        <w:jc w:val="center"/>
+        <w:rPr>
+          <w:b/>
+          <w:lang w:val="tr-TR"/>
+        </w:rPr>
+      </w:pPr>
+      <w:r>
+        <w:rPr>
+          <w:b/>
+          <w:lang w:val="en-US"/>
+        </w:rPr>
+        <w:drawing>
+          <wp:inline distT="0" distB="0" distL="0" distR="0" wp14:anchorId="58ACE854" wp14:editId="674C6521">
+            <wp:extent cx="2880000" cy="2159142"/>
+            <wp:effectExtent l="0" t="0" r="0" b="0"/>
+            <wp:docPr id="15" name="Picture 15"/>
+            <wp:cNvGraphicFramePr>
+              <a:graphicFrameLocks xmlns:a="http://schemas.openxmlformats.org/drawingml/2006/main" noChangeAspect="1"/>
+            </wp:cNvGraphicFramePr>
+            <a:graphic xmlns:a="http://schemas.openxmlformats.org/drawingml/2006/main">
+              <a:graphicData uri="http://schemas.openxmlformats.org/drawingml/2006/picture">
+                <pic:pic xmlns:pic="http://schemas.openxmlformats.org/drawingml/2006/picture">
+                  <pic:nvPicPr>
+                    <pic:cNvPr id="0" name="Picture 6"/>
+                    <pic:cNvPicPr>
+                      <a:picLocks noChangeAspect="1" noChangeArrowheads="1"/>
+                    </pic:cNvPicPr>
+                  </pic:nvPicPr>
+                  <pic:blipFill>
+                    <a:blip r:embed="rId33">
+                      <a:extLst>
+                        <a:ext uri="{28A0092B-C50C-407E-A947-70E740481C1C}">
+                          <a14:useLocalDpi xmlns:a14="http://schemas.microsoft.com/office/drawing/2010/main" val="0"/>
+                        </a:ext>
+                      </a:extLst>
+                    </a:blip>
+                    <a:srcRect/>
+                    <a:stretch>
+                      <a:fillRect/>
+                    </a:stretch>
+                  </pic:blipFill>
+                  <pic:spPr bwMode="auto">
+                    <a:xfrm>
+                      <a:off x="0" y="0"/>
+                      <a:ext cx="2880000" cy="2159142"/>
+                    </a:xfrm>
+                    <a:prstGeom prst="rect">
+                      <a:avLst/>
+                    </a:prstGeom>
+                    <a:noFill/>
+                    <a:ln>
+                      <a:noFill/>
+                    </a:ln>
+                  </pic:spPr>
+                </pic:pic>
+              </a:graphicData>
+            </a:graphic>
+          </wp:inline>
+        </w:drawing>
+      </w:r>
+      <w:r>
+        <w:rPr>
+          <w:b/>
+          <w:lang w:val="en-US"/>
+        </w:rPr>
+        <w:drawing>
+          <wp:inline distT="0" distB="0" distL="0" distR="0" wp14:anchorId="264356B1" wp14:editId="62FD15B5">
+            <wp:extent cx="2880000" cy="2159142"/>
+            <wp:effectExtent l="0" t="0" r="0" b="0"/>
+            <wp:docPr id="16" name="Picture 16"/>
+            <wp:cNvGraphicFramePr>
+              <a:graphicFrameLocks xmlns:a="http://schemas.openxmlformats.org/drawingml/2006/main" noChangeAspect="1"/>
+            </wp:cNvGraphicFramePr>
+            <a:graphic xmlns:a="http://schemas.openxmlformats.org/drawingml/2006/main">
+              <a:graphicData uri="http://schemas.openxmlformats.org/drawingml/2006/picture">
+                <pic:pic xmlns:pic="http://schemas.openxmlformats.org/drawingml/2006/picture">
+                  <pic:nvPicPr>
+                    <pic:cNvPr id="0" name="Picture 7"/>
+                    <pic:cNvPicPr>
+                      <a:picLocks noChangeAspect="1" noChangeArrowheads="1"/>
+                    </pic:cNvPicPr>
+                  </pic:nvPicPr>
+                  <pic:blipFill>
+                    <a:blip r:embed="rId34">
+                      <a:extLst>
+                        <a:ext uri="{28A0092B-C50C-407E-A947-70E740481C1C}">
+                          <a14:useLocalDpi xmlns:a14="http://schemas.microsoft.com/office/drawing/2010/main" val="0"/>
+                        </a:ext>
+                      </a:extLst>
+                    </a:blip>
+                    <a:srcRect/>
+                    <a:stretch>
+                      <a:fillRect/>
+                    </a:stretch>
+                  </pic:blipFill>
+                  <pic:spPr bwMode="auto">
+                    <a:xfrm>
+                      <a:off x="0" y="0"/>
+                      <a:ext cx="2880000" cy="2159142"/>
+                    </a:xfrm>
+                    <a:prstGeom prst="rect">
+                      <a:avLst/>
+                    </a:prstGeom>
+                    <a:noFill/>
+                    <a:ln>
+                      <a:noFill/>
+                    </a:ln>
+                  </pic:spPr>
+                </pic:pic>
+              </a:graphicData>
+            </a:graphic>
+          </wp:inline>
+        </w:drawing>
+      </w:r>
+    </w:p>
+    <w:p>
+      <w:pPr>
+        <w:jc w:val="center"/>
+        <w:rPr>
+          <w:b/>
+          <w:lang w:val="tr-TR"/>
+        </w:rPr>
+      </w:pPr>
+      <w:r>
+        <w:rPr>
+          <w:b/>
+          <w:lang w:val="en-US"/>
+        </w:rPr>
+        <w:drawing>
+          <wp:inline distT="0" distB="0" distL="0" distR="0" wp14:anchorId="2C1DC9C5" wp14:editId="46939118">
+            <wp:extent cx="2880000" cy="2159142"/>
+            <wp:effectExtent l="0" t="0" r="0" b="0"/>
+            <wp:docPr id="18" name="Picture 18"/>
+            <wp:cNvGraphicFramePr>
+              <a:graphicFrameLocks xmlns:a="http://schemas.openxmlformats.org/drawingml/2006/main" noChangeAspect="1"/>
+            </wp:cNvGraphicFramePr>
+            <a:graphic xmlns:a="http://schemas.openxmlformats.org/drawingml/2006/main">
+              <a:graphicData uri="http://schemas.openxmlformats.org/drawingml/2006/picture">
+                <pic:pic xmlns:pic="http://schemas.openxmlformats.org/drawingml/2006/picture">
+                  <pic:nvPicPr>
+                    <pic:cNvPr id="0" name="Picture 9"/>
+                    <pic:cNvPicPr>
+                      <a:picLocks noChangeAspect="1" noChangeArrowheads="1"/>
+                    </pic:cNvPicPr>
+                  </pic:nvPicPr>
+                  <pic:blipFill>
+                    <a:blip r:embed="rId35">
+                      <a:extLst>
+                        <a:ext uri="{28A0092B-C50C-407E-A947-70E740481C1C}">
+                          <a14:useLocalDpi xmlns:a14="http://schemas.microsoft.com/office/drawing/2010/main" val="0"/>
+                        </a:ext>
+                      </a:extLst>
+                    </a:blip>
+                    <a:srcRect/>
+                    <a:stretch>
+                      <a:fillRect/>
+                    </a:stretch>
+                  </pic:blipFill>
+                  <pic:spPr bwMode="auto">
+                    <a:xfrm>
+                      <a:off x="0" y="0"/>
+                      <a:ext cx="2880000" cy="2159142"/>
+                    </a:xfrm>
+                    <a:prstGeom prst="rect">
+                      <a:avLst/>
+                    </a:prstGeom>
+                    <a:noFill/>
+                    <a:ln>
+                      <a:noFill/>
+                    </a:ln>
+                  </pic:spPr>
+                </pic:pic>
+              </a:graphicData>
+            </a:graphic>
+          </wp:inline>
+        </w:drawing>
+      </w:r>
+      <w:r>
+        <w:rPr>
+          <w:b/>
+          <w:lang w:val="en-US"/>
+        </w:rPr>
+        <w:drawing>
+          <wp:inline distT="0" distB="0" distL="0" distR="0" wp14:anchorId="461BFD34" wp14:editId="4DA80EB0">
+            <wp:extent cx="2880000" cy="2159142"/>
+            <wp:effectExtent l="0" t="0" r="0" b="0"/>
+            <wp:docPr id="17" name="Picture 17"/>
+            <wp:cNvGraphicFramePr>
+              <a:graphicFrameLocks xmlns:a="http://schemas.openxmlformats.org/drawingml/2006/main" noChangeAspect="1"/>
+            </wp:cNvGraphicFramePr>
+            <a:graphic xmlns:a="http://schemas.openxmlformats.org/drawingml/2006/main">
+              <a:graphicData uri="http://schemas.openxmlformats.org/drawingml/2006/picture">
+                <pic:pic xmlns:pic="http://schemas.openxmlformats.org/drawingml/2006/picture">
+                  <pic:nvPicPr>
+                    <pic:cNvPr id="0" name="Picture 8"/>
+                    <pic:cNvPicPr>
+                      <a:picLocks noChangeAspect="1" noChangeArrowheads="1"/>
+                    </pic:cNvPicPr>
+                  </pic:nvPicPr>
+                  <pic:blipFill>
+                    <a:blip r:embed="rId36">
+                      <a:extLst>
+                        <a:ext uri="{28A0092B-C50C-407E-A947-70E740481C1C}">
+                          <a14:useLocalDpi xmlns:a14="http://schemas.microsoft.com/office/drawing/2010/main" val="0"/>
+                        </a:ext>
+                      </a:extLst>
+                    </a:blip>
+                    <a:srcRect/>
+                    <a:stretch>
+                      <a:fillRect/>
+                    </a:stretch>
+                  </pic:blipFill>
+                  <pic:spPr bwMode="auto">
+                    <a:xfrm>
+                      <a:off x="0" y="0"/>
+                      <a:ext cx="2880000" cy="2159142"/>
+                    </a:xfrm>
+                    <a:prstGeom prst="rect">
+                      <a:avLst/>
+                    </a:prstGeom>
+                    <a:noFill/>
+                    <a:ln>
+                      <a:noFill/>
+                    </a:ln>
+                  </pic:spPr>
+                </pic:pic>
+              </a:graphicData>
+            </a:graphic>
+          </wp:inline>
+        </w:drawing>
+      </w:r>
+    </w:p>
+    <w:p>
+      <w:pPr>
+        <w:jc w:val="center"/>
+        <w:rPr>
+          <w:b/>
+          <w:lang w:val="tr-TR"/>
+        </w:rPr>
+      </w:pPr>
+      <w:r>
+        <w:rPr>
+          <w:b/>
+          <w:lang w:val="en-US"/>
+        </w:rPr>
+        <w:drawing>
+          <wp:inline distT="0" distB="0" distL="0" distR="0" wp14:anchorId="21394A86" wp14:editId="4B3763C6">
+            <wp:extent cx="2880000" cy="2159142"/>
+            <wp:effectExtent l="0" t="0" r="0" b="0"/>
+            <wp:docPr id="20" name="Picture 20"/>
+            <wp:cNvGraphicFramePr>
+              <a:graphicFrameLocks xmlns:a="http://schemas.openxmlformats.org/drawingml/2006/main" noChangeAspect="1"/>
+            </wp:cNvGraphicFramePr>
+            <a:graphic xmlns:a="http://schemas.openxmlformats.org/drawingml/2006/main">
+              <a:graphicData uri="http://schemas.openxmlformats.org/drawingml/2006/picture">
+                <pic:pic xmlns:pic="http://schemas.openxmlformats.org/drawingml/2006/picture">
+                  <pic:nvPicPr>
+                    <pic:cNvPr id="0" name="Picture 11"/>
+                    <pic:cNvPicPr>
+                      <a:picLocks noChangeAspect="1" noChangeArrowheads="1"/>
+                    </pic:cNvPicPr>
+                  </pic:nvPicPr>
+                  <pic:blipFill>
+                    <a:blip r:embed="rId37">
+                      <a:extLst>
+                        <a:ext uri="{28A0092B-C50C-407E-A947-70E740481C1C}">
+                          <a14:useLocalDpi xmlns:a14="http://schemas.microsoft.com/office/drawing/2010/main" val="0"/>
+                        </a:ext>
+                      </a:extLst>
+                    </a:blip>
+                    <a:srcRect/>
+                    <a:stretch>
+                      <a:fillRect/>
+                    </a:stretch>
+                  </pic:blipFill>
+                  <pic:spPr bwMode="auto">
+                    <a:xfrm>
+                      <a:off x="0" y="0"/>
+                      <a:ext cx="2880000" cy="2159142"/>
+                    </a:xfrm>
+                    <a:prstGeom prst="rect">
+                      <a:avLst/>
+                    </a:prstGeom>
+                    <a:noFill/>
+                    <a:ln>
+                      <a:noFill/>
+                    </a:ln>
+                  </pic:spPr>
+                </pic:pic>
+              </a:graphicData>
+            </a:graphic>
+          </wp:inline>
+        </w:drawing>
+      </w:r>
+      <w:r>
+        <w:rPr>
+          <w:b/>
+          <w:lang w:val="en-US"/>
+        </w:rPr>
+        <w:drawing>
+          <wp:inline distT="0" distB="0" distL="0" distR="0" wp14:anchorId="0F693B2E" wp14:editId="0DBFF4D6">
+            <wp:extent cx="2880000" cy="2159142"/>
+            <wp:effectExtent l="0" t="0" r="0" b="0"/>
+            <wp:docPr id="19" name="Picture 19"/>
+            <wp:cNvGraphicFramePr>
+              <a:graphicFrameLocks xmlns:a="http://schemas.openxmlformats.org/drawingml/2006/main" noChangeAspect="1"/>
+            </wp:cNvGraphicFramePr>
+            <a:graphic xmlns:a="http://schemas.openxmlformats.org/drawingml/2006/main">
+              <a:graphicData uri="http://schemas.openxmlformats.org/drawingml/2006/picture">
+                <pic:pic xmlns:pic="http://schemas.openxmlformats.org/drawingml/2006/picture">
+                  <pic:nvPicPr>
+                    <pic:cNvPr id="0" name="Picture 10"/>
+                    <pic:cNvPicPr>
+                      <a:picLocks noChangeAspect="1" noChangeArrowheads="1"/>
+                    </pic:cNvPicPr>
+                  </pic:nvPicPr>
+                  <pic:blipFill>
+                    <a:blip r:embed="rId38">
+                      <a:extLst>
+                        <a:ext uri="{28A0092B-C50C-407E-A947-70E740481C1C}">
+                          <a14:useLocalDpi xmlns:a14="http://schemas.microsoft.com/office/drawing/2010/main" val="0"/>
+                        </a:ext>
+                      </a:extLst>
+                    </a:blip>
+                    <a:srcRect/>
+                    <a:stretch>
+                      <a:fillRect/>
+                    </a:stretch>
+                  </pic:blipFill>
+                  <pic:spPr bwMode="auto">
+                    <a:xfrm>
+                      <a:off x="0" y="0"/>
+                      <a:ext cx="2880000" cy="2159142"/>
+                    </a:xfrm>
+                    <a:prstGeom prst="rect">
+                      <a:avLst/>
+                    </a:prstGeom>
+                    <a:noFill/>
+                    <a:ln>
+                      <a:noFill/>
+                    </a:ln>
+                  </pic:spPr>
+                </pic:pic>
+              </a:graphicData>
+            </a:graphic>
+          </wp:inline>
+        </w:drawing>
+      </w:r>
+    </w:p>
+    <w:p>
+      <w:pPr>
+        <w:jc w:val="center"/>
+        <w:rPr>
+          <w:b/>
+          <w:lang w:val="tr-TR"/>
+        </w:rPr>
+      </w:pPr>
+      <w:r>
+        <w:rPr>
+          <w:b/>
+          <w:lang w:val="en-US"/>
+        </w:rPr>
+        <w:lastRenderedPageBreak/>
+        <w:drawing>
+          <wp:inline distT="0" distB="0" distL="0" distR="0" wp14:anchorId="7B700B0D" wp14:editId="31DCD05E">
+            <wp:extent cx="2880000" cy="2159142"/>
+            <wp:effectExtent l="0" t="0" r="0" b="0"/>
+            <wp:docPr id="21" name="Picture 21"/>
+            <wp:cNvGraphicFramePr>
+              <a:graphicFrameLocks xmlns:a="http://schemas.openxmlformats.org/drawingml/2006/main" noChangeAspect="1"/>
+            </wp:cNvGraphicFramePr>
+            <a:graphic xmlns:a="http://schemas.openxmlformats.org/drawingml/2006/main">
+              <a:graphicData uri="http://schemas.openxmlformats.org/drawingml/2006/picture">
+                <pic:pic xmlns:pic="http://schemas.openxmlformats.org/drawingml/2006/picture">
+                  <pic:nvPicPr>
+                    <pic:cNvPr id="0" name="Picture 12"/>
+                    <pic:cNvPicPr>
+                      <a:picLocks noChangeAspect="1" noChangeArrowheads="1"/>
+                    </pic:cNvPicPr>
+                  </pic:nvPicPr>
+                  <pic:blipFill>
+                    <a:blip r:embed="rId39">
+                      <a:extLst>
+                        <a:ext uri="{28A0092B-C50C-407E-A947-70E740481C1C}">
+                          <a14:useLocalDpi xmlns:a14="http://schemas.microsoft.com/office/drawing/2010/main" val="0"/>
+                        </a:ext>
+                      </a:extLst>
+                    </a:blip>
+                    <a:srcRect/>
+                    <a:stretch>
+                      <a:fillRect/>
+                    </a:stretch>
+                  </pic:blipFill>
+                  <pic:spPr bwMode="auto">
+                    <a:xfrm>
+                      <a:off x="0" y="0"/>
+                      <a:ext cx="2880000" cy="2159142"/>
+                    </a:xfrm>
+                    <a:prstGeom prst="rect">
+                      <a:avLst/>
+                    </a:prstGeom>
+                    <a:noFill/>
+                    <a:ln>
+                      <a:noFill/>
+                    </a:ln>
+                  </pic:spPr>
+                </pic:pic>
+              </a:graphicData>
+            </a:graphic>
+          </wp:inline>
+        </w:drawing>
+      </w:r>
+      <w:r>
+        <w:rPr>
+          <w:b/>
+          <w:lang w:val="en-US"/>
+        </w:rPr>
+        <w:drawing>
+          <wp:inline distT="0" distB="0" distL="0" distR="0" wp14:anchorId="472810A1" wp14:editId="32F7245A">
+            <wp:extent cx="2880000" cy="2159142"/>
+            <wp:effectExtent l="0" t="0" r="0" b="0"/>
+            <wp:docPr id="23" name="Picture 23"/>
+            <wp:cNvGraphicFramePr>
+              <a:graphicFrameLocks xmlns:a="http://schemas.openxmlformats.org/drawingml/2006/main" noChangeAspect="1"/>
+            </wp:cNvGraphicFramePr>
+            <a:graphic xmlns:a="http://schemas.openxmlformats.org/drawingml/2006/main">
+              <a:graphicData uri="http://schemas.openxmlformats.org/drawingml/2006/picture">
+                <pic:pic xmlns:pic="http://schemas.openxmlformats.org/drawingml/2006/picture">
+                  <pic:nvPicPr>
+                    <pic:cNvPr id="0" name="Picture 14"/>
+                    <pic:cNvPicPr>
+                      <a:picLocks noChangeAspect="1" noChangeArrowheads="1"/>
+                    </pic:cNvPicPr>
+                  </pic:nvPicPr>
+                  <pic:blipFill>
+                    <a:blip r:embed="rId40">
+                      <a:extLst>
+                        <a:ext uri="{28A0092B-C50C-407E-A947-70E740481C1C}">
+                          <a14:useLocalDpi xmlns:a14="http://schemas.microsoft.com/office/drawing/2010/main" val="0"/>
+                        </a:ext>
+                      </a:extLst>
+                    </a:blip>
+                    <a:srcRect/>
+                    <a:stretch>
+                      <a:fillRect/>
+                    </a:stretch>
+                  </pic:blipFill>
+                  <pic:spPr bwMode="auto">
+                    <a:xfrm>
+                      <a:off x="0" y="0"/>
+                      <a:ext cx="2880000" cy="2159142"/>
+                    </a:xfrm>
+                    <a:prstGeom prst="rect">
+                      <a:avLst/>
+                    </a:prstGeom>
+                    <a:noFill/>
+                    <a:ln>
+                      <a:noFill/>
+                    </a:ln>
+                  </pic:spPr>
+                </pic:pic>
+              </a:graphicData>
+            </a:graphic>
+          </wp:inline>
+        </w:drawing>
+      </w:r>
+    </w:p>
+    <w:p>
+      <w:pPr>
+        <w:jc w:val="center"/>
+        <w:rPr>
+          <w:b/>
+          <w:lang w:val="tr-TR"/>
+        </w:rPr>
+      </w:pPr>
+      <w:r>
+        <w:rPr>
+          <w:b/>
+          <w:lang w:val="en-US"/>
+        </w:rPr>
+        <w:drawing>
+          <wp:inline distT="0" distB="0" distL="0" distR="0" wp14:anchorId="316F443E" wp14:editId="02E469AE">
+            <wp:extent cx="2880000" cy="2159142"/>
+            <wp:effectExtent l="0" t="0" r="0" b="0"/>
+            <wp:docPr id="22" name="Picture 22"/>
+            <wp:cNvGraphicFramePr>
+              <a:graphicFrameLocks xmlns:a="http://schemas.openxmlformats.org/drawingml/2006/main" noChangeAspect="1"/>
+            </wp:cNvGraphicFramePr>
+            <a:graphic xmlns:a="http://schemas.openxmlformats.org/drawingml/2006/main">
+              <a:graphicData uri="http://schemas.openxmlformats.org/drawingml/2006/picture">
+                <pic:pic xmlns:pic="http://schemas.openxmlformats.org/drawingml/2006/picture">
+                  <pic:nvPicPr>
+                    <pic:cNvPr id="0" name="Picture 13"/>
+                    <pic:cNvPicPr>
+                      <a:picLocks noChangeAspect="1" noChangeArrowheads="1"/>
+                    </pic:cNvPicPr>
+                  </pic:nvPicPr>
+                  <pic:blipFill>
+                    <a:blip r:embed="rId41">
+                      <a:extLst>
+                        <a:ext uri="{28A0092B-C50C-407E-A947-70E740481C1C}">
+                          <a14:useLocalDpi xmlns:a14="http://schemas.microsoft.com/office/drawing/2010/main" val="0"/>
+                        </a:ext>
+                      </a:extLst>
+                    </a:blip>
+                    <a:srcRect/>
+                    <a:stretch>
+                      <a:fillRect/>
+                    </a:stretch>
+                  </pic:blipFill>
+                  <pic:spPr bwMode="auto">
+                    <a:xfrm>
+                      <a:off x="0" y="0"/>
+                      <a:ext cx="2880000" cy="2159142"/>
+                    </a:xfrm>
+                    <a:prstGeom prst="rect">
+                      <a:avLst/>
+                    </a:prstGeom>
+                    <a:noFill/>
+                    <a:ln>
+                      <a:noFill/>
+                    </a:ln>
+                  </pic:spPr>
+                </pic:pic>
+              </a:graphicData>
+            </a:graphic>
+          </wp:inline>
+        </w:drawing>
+      </w:r>
+      <w:r>
+        <w:rPr>
+          <w:b/>
+          <w:lang w:val="en-US"/>
+        </w:rPr>
+        <w:drawing>
+          <wp:inline distT="0" distB="0" distL="0" distR="0" wp14:anchorId="52E3FB05" wp14:editId="3F3AA6E0">
+            <wp:extent cx="2880000" cy="2159142"/>
+            <wp:effectExtent l="0" t="0" r="0" b="0"/>
+            <wp:docPr id="24" name="Picture 24"/>
+            <wp:cNvGraphicFramePr>
+              <a:graphicFrameLocks xmlns:a="http://schemas.openxmlformats.org/drawingml/2006/main" noChangeAspect="1"/>
+            </wp:cNvGraphicFramePr>
+            <a:graphic xmlns:a="http://schemas.openxmlformats.org/drawingml/2006/main">
+              <a:graphicData uri="http://schemas.openxmlformats.org/drawingml/2006/picture">
+                <pic:pic xmlns:pic="http://schemas.openxmlformats.org/drawingml/2006/picture">
+                  <pic:nvPicPr>
+                    <pic:cNvPr id="0" name="Picture 15"/>
+                    <pic:cNvPicPr>
+                      <a:picLocks noChangeAspect="1" noChangeArrowheads="1"/>
+                    </pic:cNvPicPr>
+                  </pic:nvPicPr>
+                  <pic:blipFill>
+                    <a:blip r:embed="rId42">
+                      <a:extLst>
+                        <a:ext uri="{28A0092B-C50C-407E-A947-70E740481C1C}">
+                          <a14:useLocalDpi xmlns:a14="http://schemas.microsoft.com/office/drawing/2010/main" val="0"/>
+                        </a:ext>
+                      </a:extLst>
+                    </a:blip>
+                    <a:srcRect/>
+                    <a:stretch>
+                      <a:fillRect/>
+                    </a:stretch>
+                  </pic:blipFill>
+                  <pic:spPr bwMode="auto">
+                    <a:xfrm>
+                      <a:off x="0" y="0"/>
+                      <a:ext cx="2880000" cy="2159142"/>
+                    </a:xfrm>
+                    <a:prstGeom prst="rect">
+                      <a:avLst/>
+                    </a:prstGeom>
+                    <a:noFill/>
+                    <a:ln>
+                      <a:noFill/>
+                    </a:ln>
+                  </pic:spPr>
+                </pic:pic>
+              </a:graphicData>
+            </a:graphic>
+          </wp:inline>
+        </w:drawing>
+      </w:r>
+    </w:p>
+    <w:p>
+      <w:pPr>
+        <w:jc w:val="center"/>
+        <w:rPr>
+          <w:b/>
+          <w:lang w:val="tr-TR"/>
+        </w:rPr>
       </w:pPr>
     </w:p>
     <w:p>
@@ -2073,41 +2836,749 @@
           <w:lang w:val="tr-TR"/>
         </w:rPr>
         <w:lastRenderedPageBreak/>
-        <w:t>5</w:t>
-      </w:r>
-      <w:r>
-        <w:rPr>
-          <w:b/>
-          <w:lang w:val="tr-TR"/>
-        </w:rPr>
-        <w:t xml:space="preserve">. 200V Test – DC </w:t>
-      </w:r>
-      <w:r>
-        <w:rPr>
-          <w:b/>
-          <w:lang w:val="tr-TR"/>
-        </w:rPr>
-        <w:t>current</w:t>
-      </w:r>
-    </w:p>
-    <w:p>
-      <w:pPr>
-        <w:rPr>
-          <w:b/>
-          <w:lang w:val="tr-TR"/>
-        </w:rPr>
-      </w:pPr>
-    </w:p>
-    <w:p>
-      <w:pPr>
-        <w:rPr>
-          <w:b/>
-          <w:lang w:val="tr-TR"/>
-        </w:rPr>
-      </w:pPr>
-    </w:p>
-    <w:p>
-      <w:pPr>
+        <w:t>5. 200V Test – DC current –</w:t>
+      </w:r>
+      <w:r>
+        <w:rPr>
+          <w:b/>
+          <w:lang w:val="tr-TR"/>
+        </w:rPr>
+        <w:t xml:space="preserve"> Shunt resistor</w:t>
+      </w:r>
+    </w:p>
+    <w:p>
+      <w:pPr>
+        <w:jc w:val="center"/>
+        <w:rPr>
+          <w:b/>
+          <w:lang w:val="tr-TR"/>
+        </w:rPr>
+      </w:pPr>
+      <w:r>
+        <w:rPr>
+          <w:b/>
+          <w:lang w:val="en-US"/>
+        </w:rPr>
+        <w:drawing>
+          <wp:inline distT="0" distB="0" distL="0" distR="0" wp14:anchorId="3BAC32E6" wp14:editId="2F7737A4">
+            <wp:extent cx="2880000" cy="2159142"/>
+            <wp:effectExtent l="0" t="0" r="0" b="0"/>
+            <wp:docPr id="42" name="Picture 42"/>
+            <wp:cNvGraphicFramePr>
+              <a:graphicFrameLocks xmlns:a="http://schemas.openxmlformats.org/drawingml/2006/main" noChangeAspect="1"/>
+            </wp:cNvGraphicFramePr>
+            <a:graphic xmlns:a="http://schemas.openxmlformats.org/drawingml/2006/main">
+              <a:graphicData uri="http://schemas.openxmlformats.org/drawingml/2006/picture">
+                <pic:pic xmlns:pic="http://schemas.openxmlformats.org/drawingml/2006/picture">
+                  <pic:nvPicPr>
+                    <pic:cNvPr id="0" name="Picture 16"/>
+                    <pic:cNvPicPr>
+                      <a:picLocks noChangeAspect="1" noChangeArrowheads="1"/>
+                    </pic:cNvPicPr>
+                  </pic:nvPicPr>
+                  <pic:blipFill>
+                    <a:blip r:embed="rId43">
+                      <a:extLst>
+                        <a:ext uri="{28A0092B-C50C-407E-A947-70E740481C1C}">
+                          <a14:useLocalDpi xmlns:a14="http://schemas.microsoft.com/office/drawing/2010/main" val="0"/>
+                        </a:ext>
+                      </a:extLst>
+                    </a:blip>
+                    <a:srcRect/>
+                    <a:stretch>
+                      <a:fillRect/>
+                    </a:stretch>
+                  </pic:blipFill>
+                  <pic:spPr bwMode="auto">
+                    <a:xfrm>
+                      <a:off x="0" y="0"/>
+                      <a:ext cx="2880000" cy="2159142"/>
+                    </a:xfrm>
+                    <a:prstGeom prst="rect">
+                      <a:avLst/>
+                    </a:prstGeom>
+                    <a:noFill/>
+                    <a:ln>
+                      <a:noFill/>
+                    </a:ln>
+                  </pic:spPr>
+                </pic:pic>
+              </a:graphicData>
+            </a:graphic>
+          </wp:inline>
+        </w:drawing>
+      </w:r>
+      <w:r>
+        <w:rPr>
+          <w:b/>
+          <w:lang w:val="en-US"/>
+        </w:rPr>
+        <w:drawing>
+          <wp:inline distT="0" distB="0" distL="0" distR="0" wp14:anchorId="53806C4A" wp14:editId="24971EE7">
+            <wp:extent cx="2880000" cy="2159142"/>
+            <wp:effectExtent l="0" t="0" r="0" b="0"/>
+            <wp:docPr id="43" name="Picture 43"/>
+            <wp:cNvGraphicFramePr>
+              <a:graphicFrameLocks xmlns:a="http://schemas.openxmlformats.org/drawingml/2006/main" noChangeAspect="1"/>
+            </wp:cNvGraphicFramePr>
+            <a:graphic xmlns:a="http://schemas.openxmlformats.org/drawingml/2006/main">
+              <a:graphicData uri="http://schemas.openxmlformats.org/drawingml/2006/picture">
+                <pic:pic xmlns:pic="http://schemas.openxmlformats.org/drawingml/2006/picture">
+                  <pic:nvPicPr>
+                    <pic:cNvPr id="0" name="Picture 17"/>
+                    <pic:cNvPicPr>
+                      <a:picLocks noChangeAspect="1" noChangeArrowheads="1"/>
+                    </pic:cNvPicPr>
+                  </pic:nvPicPr>
+                  <pic:blipFill>
+                    <a:blip r:embed="rId44">
+                      <a:extLst>
+                        <a:ext uri="{28A0092B-C50C-407E-A947-70E740481C1C}">
+                          <a14:useLocalDpi xmlns:a14="http://schemas.microsoft.com/office/drawing/2010/main" val="0"/>
+                        </a:ext>
+                      </a:extLst>
+                    </a:blip>
+                    <a:srcRect/>
+                    <a:stretch>
+                      <a:fillRect/>
+                    </a:stretch>
+                  </pic:blipFill>
+                  <pic:spPr bwMode="auto">
+                    <a:xfrm>
+                      <a:off x="0" y="0"/>
+                      <a:ext cx="2880000" cy="2159142"/>
+                    </a:xfrm>
+                    <a:prstGeom prst="rect">
+                      <a:avLst/>
+                    </a:prstGeom>
+                    <a:noFill/>
+                    <a:ln>
+                      <a:noFill/>
+                    </a:ln>
+                  </pic:spPr>
+                </pic:pic>
+              </a:graphicData>
+            </a:graphic>
+          </wp:inline>
+        </w:drawing>
+      </w:r>
+    </w:p>
+    <w:p>
+      <w:pPr>
+        <w:jc w:val="center"/>
+        <w:rPr>
+          <w:b/>
+          <w:lang w:val="tr-TR"/>
+        </w:rPr>
+      </w:pPr>
+      <w:r>
+        <w:rPr>
+          <w:b/>
+          <w:lang w:val="en-US"/>
+        </w:rPr>
+        <w:drawing>
+          <wp:inline distT="0" distB="0" distL="0" distR="0" wp14:anchorId="34D3C278" wp14:editId="34B2124E">
+            <wp:extent cx="2880000" cy="2159142"/>
+            <wp:effectExtent l="0" t="0" r="0" b="0"/>
+            <wp:docPr id="44" name="Picture 44"/>
+            <wp:cNvGraphicFramePr>
+              <a:graphicFrameLocks xmlns:a="http://schemas.openxmlformats.org/drawingml/2006/main" noChangeAspect="1"/>
+            </wp:cNvGraphicFramePr>
+            <a:graphic xmlns:a="http://schemas.openxmlformats.org/drawingml/2006/main">
+              <a:graphicData uri="http://schemas.openxmlformats.org/drawingml/2006/picture">
+                <pic:pic xmlns:pic="http://schemas.openxmlformats.org/drawingml/2006/picture">
+                  <pic:nvPicPr>
+                    <pic:cNvPr id="0" name="Picture 18"/>
+                    <pic:cNvPicPr>
+                      <a:picLocks noChangeAspect="1" noChangeArrowheads="1"/>
+                    </pic:cNvPicPr>
+                  </pic:nvPicPr>
+                  <pic:blipFill>
+                    <a:blip r:embed="rId45">
+                      <a:extLst>
+                        <a:ext uri="{28A0092B-C50C-407E-A947-70E740481C1C}">
+                          <a14:useLocalDpi xmlns:a14="http://schemas.microsoft.com/office/drawing/2010/main" val="0"/>
+                        </a:ext>
+                      </a:extLst>
+                    </a:blip>
+                    <a:srcRect/>
+                    <a:stretch>
+                      <a:fillRect/>
+                    </a:stretch>
+                  </pic:blipFill>
+                  <pic:spPr bwMode="auto">
+                    <a:xfrm>
+                      <a:off x="0" y="0"/>
+                      <a:ext cx="2880000" cy="2159142"/>
+                    </a:xfrm>
+                    <a:prstGeom prst="rect">
+                      <a:avLst/>
+                    </a:prstGeom>
+                    <a:noFill/>
+                    <a:ln>
+                      <a:noFill/>
+                    </a:ln>
+                  </pic:spPr>
+                </pic:pic>
+              </a:graphicData>
+            </a:graphic>
+          </wp:inline>
+        </w:drawing>
+      </w:r>
+      <w:r>
+        <w:rPr>
+          <w:b/>
+          <w:lang w:val="en-US"/>
+        </w:rPr>
+        <w:drawing>
+          <wp:inline distT="0" distB="0" distL="0" distR="0" wp14:anchorId="1BDB3426" wp14:editId="169AD1E0">
+            <wp:extent cx="2880000" cy="2159142"/>
+            <wp:effectExtent l="0" t="0" r="0" b="0"/>
+            <wp:docPr id="45" name="Picture 45"/>
+            <wp:cNvGraphicFramePr>
+              <a:graphicFrameLocks xmlns:a="http://schemas.openxmlformats.org/drawingml/2006/main" noChangeAspect="1"/>
+            </wp:cNvGraphicFramePr>
+            <a:graphic xmlns:a="http://schemas.openxmlformats.org/drawingml/2006/main">
+              <a:graphicData uri="http://schemas.openxmlformats.org/drawingml/2006/picture">
+                <pic:pic xmlns:pic="http://schemas.openxmlformats.org/drawingml/2006/picture">
+                  <pic:nvPicPr>
+                    <pic:cNvPr id="0" name="Picture 19"/>
+                    <pic:cNvPicPr>
+                      <a:picLocks noChangeAspect="1" noChangeArrowheads="1"/>
+                    </pic:cNvPicPr>
+                  </pic:nvPicPr>
+                  <pic:blipFill>
+                    <a:blip r:embed="rId46">
+                      <a:extLst>
+                        <a:ext uri="{28A0092B-C50C-407E-A947-70E740481C1C}">
+                          <a14:useLocalDpi xmlns:a14="http://schemas.microsoft.com/office/drawing/2010/main" val="0"/>
+                        </a:ext>
+                      </a:extLst>
+                    </a:blip>
+                    <a:srcRect/>
+                    <a:stretch>
+                      <a:fillRect/>
+                    </a:stretch>
+                  </pic:blipFill>
+                  <pic:spPr bwMode="auto">
+                    <a:xfrm>
+                      <a:off x="0" y="0"/>
+                      <a:ext cx="2880000" cy="2159142"/>
+                    </a:xfrm>
+                    <a:prstGeom prst="rect">
+                      <a:avLst/>
+                    </a:prstGeom>
+                    <a:noFill/>
+                    <a:ln>
+                      <a:noFill/>
+                    </a:ln>
+                  </pic:spPr>
+                </pic:pic>
+              </a:graphicData>
+            </a:graphic>
+          </wp:inline>
+        </w:drawing>
+      </w:r>
+    </w:p>
+    <w:p>
+      <w:pPr>
+        <w:jc w:val="center"/>
+        <w:rPr>
+          <w:b/>
+          <w:lang w:val="tr-TR"/>
+        </w:rPr>
+      </w:pPr>
+      <w:r>
+        <w:rPr>
+          <w:b/>
+          <w:lang w:val="en-US"/>
+        </w:rPr>
+        <w:drawing>
+          <wp:inline distT="0" distB="0" distL="0" distR="0" wp14:anchorId="5C8DCFD2" wp14:editId="551D70CF">
+            <wp:extent cx="2880000" cy="2159142"/>
+            <wp:effectExtent l="0" t="0" r="0" b="0"/>
+            <wp:docPr id="48" name="Picture 48"/>
+            <wp:cNvGraphicFramePr>
+              <a:graphicFrameLocks xmlns:a="http://schemas.openxmlformats.org/drawingml/2006/main" noChangeAspect="1"/>
+            </wp:cNvGraphicFramePr>
+            <a:graphic xmlns:a="http://schemas.openxmlformats.org/drawingml/2006/main">
+              <a:graphicData uri="http://schemas.openxmlformats.org/drawingml/2006/picture">
+                <pic:pic xmlns:pic="http://schemas.openxmlformats.org/drawingml/2006/picture">
+                  <pic:nvPicPr>
+                    <pic:cNvPr id="0" name="Picture 21"/>
+                    <pic:cNvPicPr>
+                      <a:picLocks noChangeAspect="1" noChangeArrowheads="1"/>
+                    </pic:cNvPicPr>
+                  </pic:nvPicPr>
+                  <pic:blipFill>
+                    <a:blip r:embed="rId47">
+                      <a:extLst>
+                        <a:ext uri="{28A0092B-C50C-407E-A947-70E740481C1C}">
+                          <a14:useLocalDpi xmlns:a14="http://schemas.microsoft.com/office/drawing/2010/main" val="0"/>
+                        </a:ext>
+                      </a:extLst>
+                    </a:blip>
+                    <a:srcRect/>
+                    <a:stretch>
+                      <a:fillRect/>
+                    </a:stretch>
+                  </pic:blipFill>
+                  <pic:spPr bwMode="auto">
+                    <a:xfrm>
+                      <a:off x="0" y="0"/>
+                      <a:ext cx="2880000" cy="2159142"/>
+                    </a:xfrm>
+                    <a:prstGeom prst="rect">
+                      <a:avLst/>
+                    </a:prstGeom>
+                    <a:noFill/>
+                    <a:ln>
+                      <a:noFill/>
+                    </a:ln>
+                  </pic:spPr>
+                </pic:pic>
+              </a:graphicData>
+            </a:graphic>
+          </wp:inline>
+        </w:drawing>
+      </w:r>
+      <w:r>
+        <w:rPr>
+          <w:b/>
+          <w:lang w:val="en-US"/>
+        </w:rPr>
+        <w:drawing>
+          <wp:inline distT="0" distB="0" distL="0" distR="0" wp14:anchorId="76013122" wp14:editId="6DF0B5B5">
+            <wp:extent cx="2880000" cy="2159142"/>
+            <wp:effectExtent l="0" t="0" r="0" b="0"/>
+            <wp:docPr id="50" name="Picture 50"/>
+            <wp:cNvGraphicFramePr>
+              <a:graphicFrameLocks xmlns:a="http://schemas.openxmlformats.org/drawingml/2006/main" noChangeAspect="1"/>
+            </wp:cNvGraphicFramePr>
+            <a:graphic xmlns:a="http://schemas.openxmlformats.org/drawingml/2006/main">
+              <a:graphicData uri="http://schemas.openxmlformats.org/drawingml/2006/picture">
+                <pic:pic xmlns:pic="http://schemas.openxmlformats.org/drawingml/2006/picture">
+                  <pic:nvPicPr>
+                    <pic:cNvPr id="0" name="Picture 23"/>
+                    <pic:cNvPicPr>
+                      <a:picLocks noChangeAspect="1" noChangeArrowheads="1"/>
+                    </pic:cNvPicPr>
+                  </pic:nvPicPr>
+                  <pic:blipFill>
+                    <a:blip r:embed="rId48">
+                      <a:extLst>
+                        <a:ext uri="{28A0092B-C50C-407E-A947-70E740481C1C}">
+                          <a14:useLocalDpi xmlns:a14="http://schemas.microsoft.com/office/drawing/2010/main" val="0"/>
+                        </a:ext>
+                      </a:extLst>
+                    </a:blip>
+                    <a:srcRect/>
+                    <a:stretch>
+                      <a:fillRect/>
+                    </a:stretch>
+                  </pic:blipFill>
+                  <pic:spPr bwMode="auto">
+                    <a:xfrm>
+                      <a:off x="0" y="0"/>
+                      <a:ext cx="2880000" cy="2159142"/>
+                    </a:xfrm>
+                    <a:prstGeom prst="rect">
+                      <a:avLst/>
+                    </a:prstGeom>
+                    <a:noFill/>
+                    <a:ln>
+                      <a:noFill/>
+                    </a:ln>
+                  </pic:spPr>
+                </pic:pic>
+              </a:graphicData>
+            </a:graphic>
+          </wp:inline>
+        </w:drawing>
+      </w:r>
+    </w:p>
+    <w:p>
+      <w:pPr>
+        <w:jc w:val="center"/>
+        <w:rPr>
+          <w:b/>
+          <w:lang w:val="tr-TR"/>
+        </w:rPr>
+      </w:pPr>
+      <w:r>
+        <w:rPr>
+          <w:b/>
+          <w:lang w:val="en-US"/>
+        </w:rPr>
+        <w:drawing>
+          <wp:inline distT="0" distB="0" distL="0" distR="0" wp14:anchorId="59DF47CB" wp14:editId="32D119D5">
+            <wp:extent cx="2880000" cy="2159142"/>
+            <wp:effectExtent l="0" t="0" r="0" b="0"/>
+            <wp:docPr id="47" name="Picture 47"/>
+            <wp:cNvGraphicFramePr>
+              <a:graphicFrameLocks xmlns:a="http://schemas.openxmlformats.org/drawingml/2006/main" noChangeAspect="1"/>
+            </wp:cNvGraphicFramePr>
+            <a:graphic xmlns:a="http://schemas.openxmlformats.org/drawingml/2006/main">
+              <a:graphicData uri="http://schemas.openxmlformats.org/drawingml/2006/picture">
+                <pic:pic xmlns:pic="http://schemas.openxmlformats.org/drawingml/2006/picture">
+                  <pic:nvPicPr>
+                    <pic:cNvPr id="0" name="Picture 20"/>
+                    <pic:cNvPicPr>
+                      <a:picLocks noChangeAspect="1" noChangeArrowheads="1"/>
+                    </pic:cNvPicPr>
+                  </pic:nvPicPr>
+                  <pic:blipFill>
+                    <a:blip r:embed="rId49">
+                      <a:extLst>
+                        <a:ext uri="{28A0092B-C50C-407E-A947-70E740481C1C}">
+                          <a14:useLocalDpi xmlns:a14="http://schemas.microsoft.com/office/drawing/2010/main" val="0"/>
+                        </a:ext>
+                      </a:extLst>
+                    </a:blip>
+                    <a:srcRect/>
+                    <a:stretch>
+                      <a:fillRect/>
+                    </a:stretch>
+                  </pic:blipFill>
+                  <pic:spPr bwMode="auto">
+                    <a:xfrm>
+                      <a:off x="0" y="0"/>
+                      <a:ext cx="2880000" cy="2159142"/>
+                    </a:xfrm>
+                    <a:prstGeom prst="rect">
+                      <a:avLst/>
+                    </a:prstGeom>
+                    <a:noFill/>
+                    <a:ln>
+                      <a:noFill/>
+                    </a:ln>
+                  </pic:spPr>
+                </pic:pic>
+              </a:graphicData>
+            </a:graphic>
+          </wp:inline>
+        </w:drawing>
+      </w:r>
+      <w:r>
+        <w:rPr>
+          <w:b/>
+          <w:lang w:val="en-US"/>
+        </w:rPr>
+        <w:drawing>
+          <wp:inline distT="0" distB="0" distL="0" distR="0" wp14:anchorId="6C95A5F5" wp14:editId="25DA8D30">
+            <wp:extent cx="2880000" cy="2159142"/>
+            <wp:effectExtent l="0" t="0" r="0" b="0"/>
+            <wp:docPr id="49" name="Picture 49"/>
+            <wp:cNvGraphicFramePr>
+              <a:graphicFrameLocks xmlns:a="http://schemas.openxmlformats.org/drawingml/2006/main" noChangeAspect="1"/>
+            </wp:cNvGraphicFramePr>
+            <a:graphic xmlns:a="http://schemas.openxmlformats.org/drawingml/2006/main">
+              <a:graphicData uri="http://schemas.openxmlformats.org/drawingml/2006/picture">
+                <pic:pic xmlns:pic="http://schemas.openxmlformats.org/drawingml/2006/picture">
+                  <pic:nvPicPr>
+                    <pic:cNvPr id="0" name="Picture 22"/>
+                    <pic:cNvPicPr>
+                      <a:picLocks noChangeAspect="1" noChangeArrowheads="1"/>
+                    </pic:cNvPicPr>
+                  </pic:nvPicPr>
+                  <pic:blipFill>
+                    <a:blip r:embed="rId50">
+                      <a:extLst>
+                        <a:ext uri="{28A0092B-C50C-407E-A947-70E740481C1C}">
+                          <a14:useLocalDpi xmlns:a14="http://schemas.microsoft.com/office/drawing/2010/main" val="0"/>
+                        </a:ext>
+                      </a:extLst>
+                    </a:blip>
+                    <a:srcRect/>
+                    <a:stretch>
+                      <a:fillRect/>
+                    </a:stretch>
+                  </pic:blipFill>
+                  <pic:spPr bwMode="auto">
+                    <a:xfrm>
+                      <a:off x="0" y="0"/>
+                      <a:ext cx="2880000" cy="2159142"/>
+                    </a:xfrm>
+                    <a:prstGeom prst="rect">
+                      <a:avLst/>
+                    </a:prstGeom>
+                    <a:noFill/>
+                    <a:ln>
+                      <a:noFill/>
+                    </a:ln>
+                  </pic:spPr>
+                </pic:pic>
+              </a:graphicData>
+            </a:graphic>
+          </wp:inline>
+        </w:drawing>
+      </w:r>
+    </w:p>
+    <w:p>
+      <w:pPr>
+        <w:jc w:val="center"/>
+        <w:rPr>
+          <w:b/>
+          <w:lang w:val="tr-TR"/>
+        </w:rPr>
+      </w:pPr>
+      <w:r>
+        <w:rPr>
+          <w:b/>
+          <w:lang w:val="en-US"/>
+        </w:rPr>
+        <w:lastRenderedPageBreak/>
+        <w:drawing>
+          <wp:inline distT="0" distB="0" distL="0" distR="0" wp14:anchorId="5FB56362" wp14:editId="4EF73F89">
+            <wp:extent cx="2880000" cy="2159142"/>
+            <wp:effectExtent l="0" t="0" r="0" b="0"/>
+            <wp:docPr id="52" name="Picture 52"/>
+            <wp:cNvGraphicFramePr>
+              <a:graphicFrameLocks xmlns:a="http://schemas.openxmlformats.org/drawingml/2006/main" noChangeAspect="1"/>
+            </wp:cNvGraphicFramePr>
+            <a:graphic xmlns:a="http://schemas.openxmlformats.org/drawingml/2006/main">
+              <a:graphicData uri="http://schemas.openxmlformats.org/drawingml/2006/picture">
+                <pic:pic xmlns:pic="http://schemas.openxmlformats.org/drawingml/2006/picture">
+                  <pic:nvPicPr>
+                    <pic:cNvPr id="0" name="Picture 25"/>
+                    <pic:cNvPicPr>
+                      <a:picLocks noChangeAspect="1" noChangeArrowheads="1"/>
+                    </pic:cNvPicPr>
+                  </pic:nvPicPr>
+                  <pic:blipFill>
+                    <a:blip r:embed="rId51">
+                      <a:extLst>
+                        <a:ext uri="{28A0092B-C50C-407E-A947-70E740481C1C}">
+                          <a14:useLocalDpi xmlns:a14="http://schemas.microsoft.com/office/drawing/2010/main" val="0"/>
+                        </a:ext>
+                      </a:extLst>
+                    </a:blip>
+                    <a:srcRect/>
+                    <a:stretch>
+                      <a:fillRect/>
+                    </a:stretch>
+                  </pic:blipFill>
+                  <pic:spPr bwMode="auto">
+                    <a:xfrm>
+                      <a:off x="0" y="0"/>
+                      <a:ext cx="2880000" cy="2159142"/>
+                    </a:xfrm>
+                    <a:prstGeom prst="rect">
+                      <a:avLst/>
+                    </a:prstGeom>
+                    <a:noFill/>
+                    <a:ln>
+                      <a:noFill/>
+                    </a:ln>
+                  </pic:spPr>
+                </pic:pic>
+              </a:graphicData>
+            </a:graphic>
+          </wp:inline>
+        </w:drawing>
+      </w:r>
+      <w:r>
+        <w:rPr>
+          <w:b/>
+          <w:lang w:val="en-US"/>
+        </w:rPr>
+        <w:drawing>
+          <wp:inline distT="0" distB="0" distL="0" distR="0" wp14:anchorId="0F9FDC96" wp14:editId="411BDA66">
+            <wp:extent cx="2880000" cy="2159142"/>
+            <wp:effectExtent l="0" t="0" r="0" b="0"/>
+            <wp:docPr id="60" name="Picture 60"/>
+            <wp:cNvGraphicFramePr>
+              <a:graphicFrameLocks xmlns:a="http://schemas.openxmlformats.org/drawingml/2006/main" noChangeAspect="1"/>
+            </wp:cNvGraphicFramePr>
+            <a:graphic xmlns:a="http://schemas.openxmlformats.org/drawingml/2006/main">
+              <a:graphicData uri="http://schemas.openxmlformats.org/drawingml/2006/picture">
+                <pic:pic xmlns:pic="http://schemas.openxmlformats.org/drawingml/2006/picture">
+                  <pic:nvPicPr>
+                    <pic:cNvPr id="0" name="Picture 27"/>
+                    <pic:cNvPicPr>
+                      <a:picLocks noChangeAspect="1" noChangeArrowheads="1"/>
+                    </pic:cNvPicPr>
+                  </pic:nvPicPr>
+                  <pic:blipFill>
+                    <a:blip r:embed="rId52">
+                      <a:extLst>
+                        <a:ext uri="{28A0092B-C50C-407E-A947-70E740481C1C}">
+                          <a14:useLocalDpi xmlns:a14="http://schemas.microsoft.com/office/drawing/2010/main" val="0"/>
+                        </a:ext>
+                      </a:extLst>
+                    </a:blip>
+                    <a:srcRect/>
+                    <a:stretch>
+                      <a:fillRect/>
+                    </a:stretch>
+                  </pic:blipFill>
+                  <pic:spPr bwMode="auto">
+                    <a:xfrm>
+                      <a:off x="0" y="0"/>
+                      <a:ext cx="2880000" cy="2159142"/>
+                    </a:xfrm>
+                    <a:prstGeom prst="rect">
+                      <a:avLst/>
+                    </a:prstGeom>
+                    <a:noFill/>
+                    <a:ln>
+                      <a:noFill/>
+                    </a:ln>
+                  </pic:spPr>
+                </pic:pic>
+              </a:graphicData>
+            </a:graphic>
+          </wp:inline>
+        </w:drawing>
+      </w:r>
+    </w:p>
+    <w:p>
+      <w:pPr>
+        <w:jc w:val="center"/>
+        <w:rPr>
+          <w:b/>
+          <w:lang w:val="tr-TR"/>
+        </w:rPr>
+      </w:pPr>
+    </w:p>
+    <w:p>
+      <w:pPr>
+        <w:jc w:val="center"/>
+        <w:rPr>
+          <w:b/>
+          <w:lang w:val="tr-TR"/>
+        </w:rPr>
+      </w:pPr>
+      <w:r>
+        <w:rPr>
+          <w:b/>
+          <w:lang w:val="en-US"/>
+        </w:rPr>
+        <w:drawing>
+          <wp:inline distT="0" distB="0" distL="0" distR="0" wp14:anchorId="046FBA07" wp14:editId="3A417235">
+            <wp:extent cx="2880000" cy="2159142"/>
+            <wp:effectExtent l="0" t="0" r="0" b="0"/>
+            <wp:docPr id="51" name="Picture 51"/>
+            <wp:cNvGraphicFramePr>
+              <a:graphicFrameLocks xmlns:a="http://schemas.openxmlformats.org/drawingml/2006/main" noChangeAspect="1"/>
+            </wp:cNvGraphicFramePr>
+            <a:graphic xmlns:a="http://schemas.openxmlformats.org/drawingml/2006/main">
+              <a:graphicData uri="http://schemas.openxmlformats.org/drawingml/2006/picture">
+                <pic:pic xmlns:pic="http://schemas.openxmlformats.org/drawingml/2006/picture">
+                  <pic:nvPicPr>
+                    <pic:cNvPr id="0" name="Picture 24"/>
+                    <pic:cNvPicPr>
+                      <a:picLocks noChangeAspect="1" noChangeArrowheads="1"/>
+                    </pic:cNvPicPr>
+                  </pic:nvPicPr>
+                  <pic:blipFill>
+                    <a:blip r:embed="rId53">
+                      <a:extLst>
+                        <a:ext uri="{28A0092B-C50C-407E-A947-70E740481C1C}">
+                          <a14:useLocalDpi xmlns:a14="http://schemas.microsoft.com/office/drawing/2010/main" val="0"/>
+                        </a:ext>
+                      </a:extLst>
+                    </a:blip>
+                    <a:srcRect/>
+                    <a:stretch>
+                      <a:fillRect/>
+                    </a:stretch>
+                  </pic:blipFill>
+                  <pic:spPr bwMode="auto">
+                    <a:xfrm>
+                      <a:off x="0" y="0"/>
+                      <a:ext cx="2880000" cy="2159142"/>
+                    </a:xfrm>
+                    <a:prstGeom prst="rect">
+                      <a:avLst/>
+                    </a:prstGeom>
+                    <a:noFill/>
+                    <a:ln>
+                      <a:noFill/>
+                    </a:ln>
+                  </pic:spPr>
+                </pic:pic>
+              </a:graphicData>
+            </a:graphic>
+          </wp:inline>
+        </w:drawing>
+      </w:r>
+      <w:r>
+        <w:rPr>
+          <w:b/>
+          <w:lang w:val="en-US"/>
+        </w:rPr>
+        <w:drawing>
+          <wp:inline distT="0" distB="0" distL="0" distR="0" wp14:anchorId="054377CF" wp14:editId="1567E40E">
+            <wp:extent cx="2880000" cy="2159142"/>
+            <wp:effectExtent l="0" t="0" r="0" b="0"/>
+            <wp:docPr id="53" name="Picture 53"/>
+            <wp:cNvGraphicFramePr>
+              <a:graphicFrameLocks xmlns:a="http://schemas.openxmlformats.org/drawingml/2006/main" noChangeAspect="1"/>
+            </wp:cNvGraphicFramePr>
+            <a:graphic xmlns:a="http://schemas.openxmlformats.org/drawingml/2006/main">
+              <a:graphicData uri="http://schemas.openxmlformats.org/drawingml/2006/picture">
+                <pic:pic xmlns:pic="http://schemas.openxmlformats.org/drawingml/2006/picture">
+                  <pic:nvPicPr>
+                    <pic:cNvPr id="0" name="Picture 26"/>
+                    <pic:cNvPicPr>
+                      <a:picLocks noChangeAspect="1" noChangeArrowheads="1"/>
+                    </pic:cNvPicPr>
+                  </pic:nvPicPr>
+                  <pic:blipFill>
+                    <a:blip r:embed="rId54">
+                      <a:extLst>
+                        <a:ext uri="{28A0092B-C50C-407E-A947-70E740481C1C}">
+                          <a14:useLocalDpi xmlns:a14="http://schemas.microsoft.com/office/drawing/2010/main" val="0"/>
+                        </a:ext>
+                      </a:extLst>
+                    </a:blip>
+                    <a:srcRect/>
+                    <a:stretch>
+                      <a:fillRect/>
+                    </a:stretch>
+                  </pic:blipFill>
+                  <pic:spPr bwMode="auto">
+                    <a:xfrm>
+                      <a:off x="0" y="0"/>
+                      <a:ext cx="2880000" cy="2159142"/>
+                    </a:xfrm>
+                    <a:prstGeom prst="rect">
+                      <a:avLst/>
+                    </a:prstGeom>
+                    <a:noFill/>
+                    <a:ln>
+                      <a:noFill/>
+                    </a:ln>
+                  </pic:spPr>
+                </pic:pic>
+              </a:graphicData>
+            </a:graphic>
+          </wp:inline>
+        </w:drawing>
+      </w:r>
+    </w:p>
+    <w:p>
+      <w:pPr>
+        <w:jc w:val="center"/>
+        <w:rPr>
+          <w:b/>
+          <w:lang w:val="tr-TR"/>
+        </w:rPr>
+      </w:pPr>
+    </w:p>
+    <w:p>
+      <w:pPr>
+        <w:jc w:val="center"/>
+        <w:rPr>
+          <w:b/>
+          <w:lang w:val="tr-TR"/>
+        </w:rPr>
+      </w:pPr>
+    </w:p>
+    <w:p>
+      <w:pPr>
+        <w:jc w:val="center"/>
         <w:rPr>
           <w:b/>
           <w:lang w:val="tr-TR"/>
@@ -2132,9 +3603,57 @@
         </w:rPr>
       </w:pPr>
     </w:p>
+    <w:p>
+      <w:pPr>
+        <w:rPr>
+          <w:b/>
+          <w:lang w:val="tr-TR"/>
+        </w:rPr>
+      </w:pPr>
+    </w:p>
+    <w:p>
+      <w:pPr>
+        <w:rPr>
+          <w:b/>
+          <w:lang w:val="tr-TR"/>
+        </w:rPr>
+      </w:pPr>
+    </w:p>
+    <w:p>
+      <w:pPr>
+        <w:rPr>
+          <w:b/>
+          <w:lang w:val="tr-TR"/>
+        </w:rPr>
+      </w:pPr>
+    </w:p>
+    <w:p>
+      <w:pPr>
+        <w:rPr>
+          <w:b/>
+          <w:lang w:val="tr-TR"/>
+        </w:rPr>
+      </w:pPr>
+    </w:p>
+    <w:p>
+      <w:pPr>
+        <w:rPr>
+          <w:b/>
+          <w:lang w:val="tr-TR"/>
+        </w:rPr>
+      </w:pPr>
+    </w:p>
+    <w:p>
+      <w:pPr>
+        <w:rPr>
+          <w:b/>
+          <w:lang w:val="tr-TR"/>
+        </w:rPr>
+      </w:pPr>
+    </w:p>
     <w:sectPr>
       <w:pgSz w:w="11906" w:h="16838"/>
-      <w:pgMar w:top="1417" w:right="1417" w:bottom="1417" w:left="1417" w:header="708" w:footer="708" w:gutter="0"/>
+      <w:pgMar w:top="720" w:right="720" w:bottom="720" w:left="720" w:header="708" w:footer="708" w:gutter="0"/>
       <w:cols w:space="708"/>
       <w:docGrid w:linePitch="360"/>
     </w:sectPr>
@@ -3724,7 +5243,7 @@
 </file>
 
 <file path=customXml/itemProps1.xml><?xml version="1.0" encoding="utf-8"?>
-<ds:datastoreItem xmlns:ds="http://schemas.openxmlformats.org/officeDocument/2006/customXml" ds:itemID="{176F5CA6-5D98-4D34-A6F9-FE5619DE0CB0}">
+<ds:datastoreItem xmlns:ds="http://schemas.openxmlformats.org/officeDocument/2006/customXml" ds:itemID="{64AA637E-CF6B-4C86-A4BE-B17E2BAC056F}">
   <ds:schemaRefs>
     <ds:schemaRef ds:uri="http://schemas.openxmlformats.org/officeDocument/2006/bibliography"/>
   </ds:schemaRefs>

</xml_diff>